<commit_message>
price is not null
</commit_message>
<xml_diff>
--- a/brianfeedback.docx
+++ b/brianfeedback.docx
@@ -699,27 +699,27 @@
         <w:spacing w:after="0" w:line="240" w:lineRule="auto"/>
         <w:rPr>
           <w:rFonts w:ascii="Arial" w:eastAsia="Times New Roman" w:hAnsi="Arial" w:cs="Arial"/>
-          <w:color w:val="500050"/>
-          <w:sz w:val="18"/>
-          <w:szCs w:val="18"/>
-        </w:rPr>
-      </w:pPr>
-    </w:p>
-    <w:p>
-      <w:pPr>
-        <w:shd w:val="clear" w:color="auto" w:fill="FFFFFF"/>
-        <w:spacing w:after="0" w:line="240" w:lineRule="auto"/>
-        <w:rPr>
-          <w:rFonts w:ascii="Arial" w:eastAsia="Times New Roman" w:hAnsi="Arial" w:cs="Arial"/>
-          <w:color w:val="222222"/>
-          <w:sz w:val="18"/>
-          <w:szCs w:val="18"/>
-        </w:rPr>
-      </w:pPr>
-      <w:r>
-        <w:rPr>
-          <w:rFonts w:ascii="Arial" w:eastAsia="Times New Roman" w:hAnsi="Arial" w:cs="Arial"/>
-          <w:color w:val="222222"/>
+          <w:color w:val="00B050"/>
+          <w:sz w:val="18"/>
+          <w:szCs w:val="18"/>
+        </w:rPr>
+      </w:pPr>
+    </w:p>
+    <w:p>
+      <w:pPr>
+        <w:shd w:val="clear" w:color="auto" w:fill="FFFFFF"/>
+        <w:spacing w:after="0" w:line="240" w:lineRule="auto"/>
+        <w:rPr>
+          <w:rFonts w:ascii="Arial" w:eastAsia="Times New Roman" w:hAnsi="Arial" w:cs="Arial"/>
+          <w:color w:val="00B050"/>
+          <w:sz w:val="18"/>
+          <w:szCs w:val="18"/>
+        </w:rPr>
+      </w:pPr>
+      <w:r>
+        <w:rPr>
+          <w:rFonts w:ascii="Arial" w:eastAsia="Times New Roman" w:hAnsi="Arial" w:cs="Arial"/>
+          <w:color w:val="00B050"/>
           <w:sz w:val="18"/>
           <w:szCs w:val="18"/>
         </w:rPr>
@@ -729,7 +729,7 @@
       <w:r>
         <w:rPr>
           <w:rFonts w:ascii="Arial" w:eastAsia="Times New Roman" w:hAnsi="Arial" w:cs="Arial"/>
-          <w:color w:val="222222"/>
+          <w:color w:val="00B050"/>
           <w:sz w:val="18"/>
           <w:szCs w:val="18"/>
         </w:rPr>
@@ -739,7 +739,7 @@
       <w:r>
         <w:rPr>
           <w:rFonts w:ascii="Arial" w:eastAsia="Times New Roman" w:hAnsi="Arial" w:cs="Arial"/>
-          <w:color w:val="222222"/>
+          <w:color w:val="00B050"/>
           <w:sz w:val="18"/>
           <w:szCs w:val="18"/>
         </w:rPr>
@@ -752,7 +752,7 @@
         <w:spacing w:after="0" w:line="240" w:lineRule="auto"/>
         <w:rPr>
           <w:rFonts w:ascii="Arial" w:eastAsia="Times New Roman" w:hAnsi="Arial" w:cs="Arial"/>
-          <w:color w:val="500050"/>
+          <w:color w:val="00B050"/>
           <w:sz w:val="18"/>
           <w:szCs w:val="18"/>
         </w:rPr>
@@ -761,7 +761,7 @@
       <w:r>
         <w:rPr>
           <w:rFonts w:ascii="Arial" w:eastAsia="Times New Roman" w:hAnsi="Arial" w:cs="Arial"/>
-          <w:color w:val="500050"/>
+          <w:color w:val="00B050"/>
           <w:sz w:val="18"/>
           <w:szCs w:val="18"/>
         </w:rPr>
@@ -771,7 +771,7 @@
       <w:r>
         <w:rPr>
           <w:rFonts w:ascii="Arial" w:eastAsia="Times New Roman" w:hAnsi="Arial" w:cs="Arial"/>
-          <w:color w:val="500050"/>
+          <w:color w:val="00B050"/>
           <w:sz w:val="18"/>
           <w:szCs w:val="18"/>
         </w:rPr>
@@ -1054,14 +1054,16 @@
         <w:spacing w:after="0" w:line="240" w:lineRule="auto"/>
         <w:rPr>
           <w:rFonts w:ascii="Arial" w:eastAsia="Times New Roman" w:hAnsi="Arial" w:cs="Arial"/>
-          <w:color w:val="500050"/>
-          <w:sz w:val="18"/>
-          <w:szCs w:val="18"/>
-        </w:rPr>
-      </w:pPr>
-      <w:r>
-        <w:rPr>
-          <w:rFonts w:ascii="Arial" w:eastAsia="Times New Roman" w:hAnsi="Arial" w:cs="Arial"/>
+          <w:b/>
+          <w:color w:val="00B050"/>
+          <w:sz w:val="18"/>
+          <w:szCs w:val="18"/>
+        </w:rPr>
+      </w:pPr>
+      <w:r>
+        <w:rPr>
+          <w:rFonts w:ascii="Arial" w:eastAsia="Times New Roman" w:hAnsi="Arial" w:cs="Arial"/>
+          <w:b/>
           <w:color w:val="500050"/>
           <w:sz w:val="18"/>
           <w:szCs w:val="18"/>
@@ -1072,7 +1074,8 @@
       <w:r>
         <w:rPr>
           <w:rFonts w:ascii="Arial" w:eastAsia="Times New Roman" w:hAnsi="Arial" w:cs="Arial"/>
-          <w:color w:val="500050"/>
+          <w:b/>
+          <w:color w:val="00B050"/>
           <w:sz w:val="18"/>
           <w:szCs w:val="18"/>
         </w:rPr>
@@ -1082,7 +1085,8 @@
       <w:r>
         <w:rPr>
           <w:rFonts w:ascii="Arial" w:eastAsia="Times New Roman" w:hAnsi="Arial" w:cs="Arial"/>
-          <w:color w:val="500050"/>
+          <w:b/>
+          <w:color w:val="00B050"/>
           <w:sz w:val="18"/>
           <w:szCs w:val="18"/>
         </w:rPr>
@@ -1092,7 +1096,8 @@
       <w:r>
         <w:rPr>
           <w:rFonts w:ascii="Arial" w:eastAsia="Times New Roman" w:hAnsi="Arial" w:cs="Arial"/>
-          <w:color w:val="500050"/>
+          <w:b/>
+          <w:color w:val="00B050"/>
           <w:sz w:val="18"/>
           <w:szCs w:val="18"/>
         </w:rPr>
@@ -1102,7 +1107,8 @@
       <w:r>
         <w:rPr>
           <w:rFonts w:ascii="Arial" w:eastAsia="Times New Roman" w:hAnsi="Arial" w:cs="Arial"/>
-          <w:color w:val="500050"/>
+          <w:b/>
+          <w:color w:val="00B050"/>
           <w:sz w:val="18"/>
           <w:szCs w:val="18"/>
         </w:rPr>
@@ -1112,7 +1118,8 @@
       <w:r>
         <w:rPr>
           <w:rFonts w:ascii="Arial" w:eastAsia="Times New Roman" w:hAnsi="Arial" w:cs="Arial"/>
-          <w:color w:val="500050"/>
+          <w:b/>
+          <w:color w:val="00B050"/>
           <w:sz w:val="18"/>
           <w:szCs w:val="18"/>
         </w:rPr>
@@ -1122,17 +1129,51 @@
       <w:r>
         <w:rPr>
           <w:rFonts w:ascii="Arial" w:eastAsia="Times New Roman" w:hAnsi="Arial" w:cs="Arial"/>
-          <w:color w:val="500050"/>
+          <w:b/>
+          <w:color w:val="00B050"/>
           <w:sz w:val="18"/>
           <w:szCs w:val="18"/>
         </w:rPr>
         <w:t xml:space="preserve"> same for meta</w:t>
       </w:r>
-    </w:p>
-    <w:p>
-      <w:pPr>
-        <w:shd w:val="clear" w:color="auto" w:fill="FFFFFF"/>
-        <w:spacing w:after="0" w:line="240" w:lineRule="auto"/>
+      <w:r>
+        <w:rPr>
+          <w:rFonts w:ascii="Arial" w:eastAsia="Times New Roman" w:hAnsi="Arial" w:cs="Arial"/>
+          <w:b/>
+          <w:color w:val="00B050"/>
+          <w:sz w:val="18"/>
+          <w:szCs w:val="18"/>
+        </w:rPr>
+        <w:t xml:space="preserve"> (done almost </w:t>
+      </w:r>
+      <w:proofErr w:type="spellStart"/>
+      <w:r>
+        <w:rPr>
+          <w:rFonts w:ascii="Arial" w:eastAsia="Times New Roman" w:hAnsi="Arial" w:cs="Arial"/>
+          <w:b/>
+          <w:color w:val="00B050"/>
+          <w:sz w:val="18"/>
+          <w:szCs w:val="18"/>
+        </w:rPr>
+        <w:t>every where</w:t>
+      </w:r>
+      <w:proofErr w:type="spellEnd"/>
+      <w:r>
+        <w:rPr>
+          <w:rFonts w:ascii="Arial" w:eastAsia="Times New Roman" w:hAnsi="Arial" w:cs="Arial"/>
+          <w:b/>
+          <w:color w:val="00B050"/>
+          <w:sz w:val="18"/>
+          <w:szCs w:val="18"/>
+        </w:rPr>
+        <w:t>)</w:t>
+      </w:r>
+    </w:p>
+    <w:p>
+      <w:pPr>
+        <w:shd w:val="clear" w:color="auto" w:fill="FFFFFF"/>
+        <w:spacing w:after="0" w:line="240" w:lineRule="auto"/>
+        <w:jc w:val="center"/>
         <w:rPr>
           <w:rFonts w:ascii="Arial" w:eastAsia="Times New Roman" w:hAnsi="Arial" w:cs="Arial"/>
           <w:color w:val="500050"/>

</xml_diff>